<commit_message>
Categorized Sad and Happy in each database folder.
</commit_message>
<xml_diff>
--- a/Reference.docx
+++ b/Reference.docx
@@ -186,10 +186,86 @@
     <w:p>
       <w:pPr>
         <w:rPr>
+          <w:rFonts w:ascii="Arial" w:hAnsi="Arial" w:cs="Arial"/>
+          <w:color w:val="333333"/>
+          <w:szCs w:val="21"/>
+          <w:shd w:val="clear" w:color="auto" w:fill="F5F5F5"/>
+        </w:rPr>
+      </w:pPr>
+    </w:p>
+    <w:p>
+      <w:pPr>
+        <w:rPr>
+          <w:rFonts w:ascii="Arial" w:hAnsi="Arial" w:cs="Arial"/>
+          <w:color w:val="333333"/>
+          <w:szCs w:val="21"/>
+          <w:shd w:val="clear" w:color="auto" w:fill="F5F5F5"/>
+        </w:rPr>
+      </w:pPr>
+      <w:r>
+        <w:rPr>
+          <w:rFonts w:ascii="Arial" w:hAnsi="Arial" w:cs="Arial" w:hint="eastAsia"/>
+          <w:color w:val="333333"/>
+          <w:szCs w:val="21"/>
+          <w:shd w:val="clear" w:color="auto" w:fill="F5F5F5"/>
+        </w:rPr>
+        <w:t>M</w:t>
+      </w:r>
+      <w:r>
+        <w:rPr>
+          <w:rFonts w:ascii="Arial" w:hAnsi="Arial" w:cs="Arial"/>
+          <w:color w:val="333333"/>
+          <w:szCs w:val="21"/>
+          <w:shd w:val="clear" w:color="auto" w:fill="F5F5F5"/>
+        </w:rPr>
+        <w:t>UG Database:</w:t>
+      </w:r>
+    </w:p>
+    <w:p>
+      <w:pPr>
+        <w:rPr>
           <w:rFonts w:eastAsia="Yu Mincho" w:hint="eastAsia"/>
           <w:lang w:eastAsia="ja-JP"/>
         </w:rPr>
       </w:pPr>
+      <w:r>
+        <w:t xml:space="preserve">N. </w:t>
+      </w:r>
+      <w:proofErr w:type="spellStart"/>
+      <w:r>
+        <w:t>Aifanti</w:t>
+      </w:r>
+      <w:proofErr w:type="spellEnd"/>
+      <w:r>
+        <w:t xml:space="preserve">, C. </w:t>
+      </w:r>
+      <w:proofErr w:type="spellStart"/>
+      <w:r>
+        <w:t>Papachristou</w:t>
+      </w:r>
+      <w:proofErr w:type="spellEnd"/>
+      <w:r>
+        <w:t xml:space="preserve"> and A. </w:t>
+      </w:r>
+      <w:proofErr w:type="spellStart"/>
+      <w:r>
+        <w:t>Delopoulos</w:t>
+      </w:r>
+      <w:proofErr w:type="spellEnd"/>
+      <w:r>
+        <w:t>,” The</w:t>
+      </w:r>
+      <w:r>
+        <w:t xml:space="preserve"> MUG Facial Expression Database,” in Proc. 11th Int. Workshop on Image Analysis for Multimedia Interactive Services (WIAMIS), </w:t>
+      </w:r>
+      <w:proofErr w:type="spellStart"/>
+      <w:r>
+        <w:t>Desenzano</w:t>
+      </w:r>
+      <w:proofErr w:type="spellEnd"/>
+      <w:r>
+        <w:t>, Italy, April 12-14 2010.</w:t>
+      </w:r>
     </w:p>
     <w:sectPr>
       <w:pgSz w:w="11906" w:h="16838"/>

</xml_diff>